<commit_message>
Agrega mayor detalle en el PROC002 de RSAC_DN
</commit_message>
<xml_diff>
--- a/Desarrollo/RSAC/Documentos/RSAC_DN.docx
+++ b/Desarrollo/RSAC/Documentos/RSAC_DN.docx
@@ -22,13 +22,13 @@
         </w:rPr>
       </w:sdtEndPr>
       <w:sdtContent>
-        <w:bookmarkStart w:id="0" w:name="_Toc391715346" w:displacedByCustomXml="prev"/>
+        <w:bookmarkStart w:id="0" w:name="_Toc391325453" w:displacedByCustomXml="prev"/>
         <w:bookmarkEnd w:id="0" w:displacedByCustomXml="prev"/>
-        <w:bookmarkStart w:id="1" w:name="_Toc391714504" w:displacedByCustomXml="prev"/>
+        <w:bookmarkStart w:id="1" w:name="_Toc391714464" w:displacedByCustomXml="prev"/>
         <w:bookmarkEnd w:id="1" w:displacedByCustomXml="prev"/>
-        <w:bookmarkStart w:id="2" w:name="_Toc391714464" w:displacedByCustomXml="prev"/>
+        <w:bookmarkStart w:id="2" w:name="_Toc391714504" w:displacedByCustomXml="prev"/>
         <w:bookmarkEnd w:id="2" w:displacedByCustomXml="prev"/>
-        <w:bookmarkStart w:id="3" w:name="_Toc391325453" w:displacedByCustomXml="prev"/>
+        <w:bookmarkStart w:id="3" w:name="_Toc391715346" w:displacedByCustomXml="prev"/>
         <w:bookmarkEnd w:id="3" w:displacedByCustomXml="prev"/>
         <w:p>
           <w:pPr>
@@ -4129,8 +4129,6 @@
         </w:rPr>
         <w:t>l fin de este documento es describir los procesos que involucran al modelo de negocio planteado en el proyecto RSAC. Además se detallan las actividades que conforman cada proceso y su orden procedimental.</w:t>
       </w:r>
-      <w:bookmarkStart w:id="6" w:name="_GoBack"/>
-      <w:bookmarkEnd w:id="6"/>
     </w:p>
     <w:p>
       <w:pPr>
@@ -4145,14 +4143,14 @@
           <w:b/>
         </w:rPr>
       </w:pPr>
-      <w:bookmarkStart w:id="7" w:name="_Toc511479448"/>
+      <w:bookmarkStart w:id="6" w:name="_Toc511479448"/>
       <w:r>
         <w:rPr>
           <w:b/>
         </w:rPr>
         <w:t>Definiciones, siglas y abreviaturas</w:t>
       </w:r>
-      <w:bookmarkEnd w:id="7"/>
+      <w:bookmarkEnd w:id="6"/>
     </w:p>
     <w:p>
       <w:pPr>
@@ -4174,14 +4172,14 @@
           <w:b/>
         </w:rPr>
       </w:pPr>
-      <w:bookmarkStart w:id="8" w:name="_Toc511479449"/>
+      <w:bookmarkStart w:id="7" w:name="_Toc511479449"/>
       <w:r>
         <w:rPr>
           <w:b/>
         </w:rPr>
         <w:t>Terminología</w:t>
       </w:r>
-      <w:bookmarkEnd w:id="8"/>
+      <w:bookmarkEnd w:id="7"/>
     </w:p>
     <w:p>
       <w:pPr>
@@ -4205,7 +4203,7 @@
           <w:lang w:val="es-ES_tradnl"/>
         </w:rPr>
       </w:pPr>
-      <w:bookmarkStart w:id="9" w:name="_Toc511479450"/>
+      <w:bookmarkStart w:id="8" w:name="_Toc511479450"/>
       <w:r>
         <w:rPr>
           <w:b/>
@@ -4218,7 +4216,7 @@
         </w:rPr>
         <w:t xml:space="preserve"> (Luciano)</w:t>
       </w:r>
-      <w:bookmarkEnd w:id="9"/>
+      <w:bookmarkEnd w:id="8"/>
     </w:p>
     <w:p>
       <w:pPr>
@@ -4244,7 +4242,7 @@
           <w:lang w:val="es-ES_tradnl"/>
         </w:rPr>
       </w:pPr>
-      <w:bookmarkStart w:id="10" w:name="_Toc511479451"/>
+      <w:bookmarkStart w:id="9" w:name="_Toc511479451"/>
       <w:r>
         <w:rPr>
           <w:b/>
@@ -4252,7 +4250,7 @@
         </w:rPr>
         <w:t>Ficha del proceso</w:t>
       </w:r>
-      <w:bookmarkEnd w:id="10"/>
+      <w:bookmarkEnd w:id="9"/>
     </w:p>
     <w:p>
       <w:pPr>
@@ -4266,8 +4264,8 @@
     </w:p>
     <w:tbl>
       <w:tblPr>
-        <w:tblW w:w="7938" w:type="dxa"/>
-        <w:tblInd w:w="704" w:type="dxa"/>
+        <w:tblW w:w="8221" w:type="dxa"/>
+        <w:tblInd w:w="421" w:type="dxa"/>
         <w:tblBorders>
           <w:top w:val="single" w:sz="4" w:space="0" w:color="000000"/>
           <w:left w:val="single" w:sz="4" w:space="0" w:color="000000"/>
@@ -4280,7 +4278,7 @@
         <w:tblLook w:val="0600" w:firstRow="0" w:lastRow="0" w:firstColumn="0" w:lastColumn="0" w:noHBand="1" w:noVBand="1"/>
       </w:tblPr>
       <w:tblGrid>
-        <w:gridCol w:w="1559"/>
+        <w:gridCol w:w="1842"/>
         <w:gridCol w:w="6379"/>
       </w:tblGrid>
       <w:tr>
@@ -4289,7 +4287,7 @@
         </w:trPr>
         <w:tc>
           <w:tcPr>
-            <w:tcW w:w="1559" w:type="dxa"/>
+            <w:tcW w:w="1842" w:type="dxa"/>
             <w:shd w:val="clear" w:color="auto" w:fill="DBE5F1" w:themeFill="accent1" w:themeFillTint="33"/>
             <w:tcMar>
               <w:top w:w="100" w:type="dxa"/>
@@ -4387,7 +4385,7 @@
         </w:trPr>
         <w:tc>
           <w:tcPr>
-            <w:tcW w:w="1559" w:type="dxa"/>
+            <w:tcW w:w="1842" w:type="dxa"/>
             <w:shd w:val="clear" w:color="auto" w:fill="DBE5F1" w:themeFill="accent1" w:themeFillTint="33"/>
             <w:tcMar>
               <w:top w:w="100" w:type="dxa"/>
@@ -4446,7 +4444,7 @@
         </w:trPr>
         <w:tc>
           <w:tcPr>
-            <w:tcW w:w="1559" w:type="dxa"/>
+            <w:tcW w:w="1842" w:type="dxa"/>
             <w:shd w:val="clear" w:color="auto" w:fill="DBE5F1" w:themeFill="accent1" w:themeFillTint="33"/>
             <w:tcMar>
               <w:top w:w="100" w:type="dxa"/>
@@ -4499,7 +4497,7 @@
       <w:tr>
         <w:tc>
           <w:tcPr>
-            <w:tcW w:w="1559" w:type="dxa"/>
+            <w:tcW w:w="1842" w:type="dxa"/>
             <w:shd w:val="clear" w:color="auto" w:fill="DBE5F1" w:themeFill="accent1" w:themeFillTint="33"/>
             <w:tcMar>
               <w:top w:w="100" w:type="dxa"/>
@@ -4584,7 +4582,7 @@
       <w:tr>
         <w:tc>
           <w:tcPr>
-            <w:tcW w:w="1559" w:type="dxa"/>
+            <w:tcW w:w="1842" w:type="dxa"/>
             <w:shd w:val="clear" w:color="auto" w:fill="DBE5F1" w:themeFill="accent1" w:themeFillTint="33"/>
             <w:tcMar>
               <w:top w:w="100" w:type="dxa"/>
@@ -4659,145 +4657,10 @@
         </w:rPr>
       </w:pPr>
     </w:p>
-    <w:p>
-      <w:pPr>
-        <w:pStyle w:val="Prrafodelista"/>
-        <w:numPr>
-          <w:ilvl w:val="1"/>
-          <w:numId w:val="40"/>
-        </w:numPr>
-        <w:spacing w:after="160" w:line="259" w:lineRule="auto"/>
-        <w:outlineLvl w:val="1"/>
-        <w:rPr>
-          <w:b/>
-          <w:lang w:val="es-ES_tradnl"/>
-        </w:rPr>
-      </w:pPr>
-      <w:bookmarkStart w:id="11" w:name="_Toc511479452"/>
-      <w:r>
-        <w:rPr>
-          <w:b/>
-          <w:lang w:val="es-ES_tradnl"/>
-        </w:rPr>
-        <w:t>Diagrama del proceso</w:t>
-      </w:r>
-      <w:bookmarkEnd w:id="11"/>
-    </w:p>
-    <w:p>
-      <w:pPr>
-        <w:pStyle w:val="Prrafodelista"/>
-        <w:spacing w:after="160" w:line="259" w:lineRule="auto"/>
-        <w:rPr>
-          <w:b/>
-          <w:lang w:val="es-ES_tradnl"/>
-        </w:rPr>
-      </w:pPr>
-      <w:r>
-        <w:rPr>
-          <w:noProof/>
-        </w:rPr>
-        <w:lastRenderedPageBreak/>
-        <w:drawing>
-          <wp:inline distT="0" distB="0" distL="0" distR="0">
-            <wp:extent cx="4948438" cy="2811439"/>
-            <wp:effectExtent l="0" t="0" r="5080" b="8255"/>
-            <wp:docPr id="5" name="Imagen 5"/>
-            <wp:cNvGraphicFramePr>
-              <a:graphicFrameLocks xmlns:a="http://schemas.openxmlformats.org/drawingml/2006/main" noChangeAspect="1"/>
-            </wp:cNvGraphicFramePr>
-            <a:graphic xmlns:a="http://schemas.openxmlformats.org/drawingml/2006/main">
-              <a:graphicData uri="http://schemas.openxmlformats.org/drawingml/2006/picture">
-                <pic:pic xmlns:pic="http://schemas.openxmlformats.org/drawingml/2006/picture">
-                  <pic:nvPicPr>
-                    <pic:cNvPr id="0" name="Picture 1"/>
-                    <pic:cNvPicPr>
-                      <a:picLocks noChangeAspect="1" noChangeArrowheads="1"/>
-                    </pic:cNvPicPr>
-                  </pic:nvPicPr>
-                  <pic:blipFill rotWithShape="1">
-                    <a:blip r:embed="rId10">
-                      <a:extLst>
-                        <a:ext uri="{28A0092B-C50C-407E-A947-70E740481C1C}">
-                          <a14:useLocalDpi xmlns:a14="http://schemas.microsoft.com/office/drawing/2010/main" val="0"/>
-                        </a:ext>
-                      </a:extLst>
-                    </a:blip>
-                    <a:srcRect r="1969" b="19342"/>
-                    <a:stretch/>
-                  </pic:blipFill>
-                  <pic:spPr bwMode="auto">
-                    <a:xfrm>
-                      <a:off x="0" y="0"/>
-                      <a:ext cx="4965523" cy="2821146"/>
-                    </a:xfrm>
-                    <a:prstGeom prst="rect">
-                      <a:avLst/>
-                    </a:prstGeom>
-                    <a:noFill/>
-                    <a:ln>
-                      <a:noFill/>
-                    </a:ln>
-                    <a:extLst>
-                      <a:ext uri="{53640926-AAD7-44D8-BBD7-CCE9431645EC}">
-                        <a14:shadowObscured xmlns:a14="http://schemas.microsoft.com/office/drawing/2010/main"/>
-                      </a:ext>
-                    </a:extLst>
-                  </pic:spPr>
-                </pic:pic>
-              </a:graphicData>
-            </a:graphic>
-          </wp:inline>
-        </w:drawing>
-      </w:r>
-    </w:p>
-    <w:p>
-      <w:pPr>
-        <w:pStyle w:val="Prrafodelista"/>
-        <w:spacing w:after="160" w:line="259" w:lineRule="auto"/>
-        <w:rPr>
-          <w:b/>
-          <w:lang w:val="es-ES_tradnl"/>
-        </w:rPr>
-      </w:pPr>
-    </w:p>
-    <w:p>
-      <w:pPr>
-        <w:pStyle w:val="Prrafodelista"/>
-        <w:numPr>
-          <w:ilvl w:val="1"/>
-          <w:numId w:val="40"/>
-        </w:numPr>
-        <w:spacing w:after="160" w:line="259" w:lineRule="auto"/>
-        <w:outlineLvl w:val="1"/>
-        <w:rPr>
-          <w:b/>
-          <w:lang w:val="es-ES_tradnl"/>
-        </w:rPr>
-      </w:pPr>
-      <w:bookmarkStart w:id="12" w:name="_Toc511479453"/>
-      <w:r>
-        <w:rPr>
-          <w:b/>
-          <w:lang w:val="es-ES_tradnl"/>
-        </w:rPr>
-        <w:t>Actividades del proceso</w:t>
-      </w:r>
-      <w:bookmarkEnd w:id="12"/>
-    </w:p>
-    <w:p>
-      <w:pPr>
-        <w:pStyle w:val="Prrafodelista"/>
-        <w:spacing w:after="160" w:line="259" w:lineRule="auto"/>
-        <w:rPr>
-          <w:b/>
-          <w:lang w:val="es-ES_tradnl"/>
-        </w:rPr>
-      </w:pPr>
-    </w:p>
     <w:tbl>
       <w:tblPr>
-        <w:tblW w:w="8931" w:type="dxa"/>
-        <w:tblInd w:w="-5" w:type="dxa"/>
+        <w:tblW w:w="8221" w:type="dxa"/>
+        <w:tblInd w:w="421" w:type="dxa"/>
         <w:tblBorders>
           <w:top w:val="single" w:sz="4" w:space="0" w:color="000000"/>
           <w:left w:val="single" w:sz="4" w:space="0" w:color="000000"/>
@@ -4810,15 +4673,15 @@
         <w:tblLook w:val="0600" w:firstRow="0" w:lastRow="0" w:firstColumn="0" w:lastColumn="0" w:noHBand="1" w:noVBand="1"/>
       </w:tblPr>
       <w:tblGrid>
-        <w:gridCol w:w="1418"/>
-        <w:gridCol w:w="2022"/>
-        <w:gridCol w:w="3506"/>
-        <w:gridCol w:w="1985"/>
+        <w:gridCol w:w="567"/>
+        <w:gridCol w:w="1701"/>
+        <w:gridCol w:w="2835"/>
+        <w:gridCol w:w="3118"/>
       </w:tblGrid>
       <w:tr>
         <w:tc>
           <w:tcPr>
-            <w:tcW w:w="1418" w:type="dxa"/>
+            <w:tcW w:w="567" w:type="dxa"/>
             <w:shd w:val="clear" w:color="auto" w:fill="DBE5F1" w:themeFill="accent1" w:themeFillTint="33"/>
             <w:tcMar>
               <w:top w:w="100" w:type="dxa"/>
@@ -4842,13 +4705,13 @@
                 <w:sz w:val="20"/>
                 <w:szCs w:val="20"/>
               </w:rPr>
-              <w:t>Identificador</w:t>
+              <w:t>ID</w:t>
             </w:r>
           </w:p>
         </w:tc>
         <w:tc>
           <w:tcPr>
-            <w:tcW w:w="2022" w:type="dxa"/>
+            <w:tcW w:w="1701" w:type="dxa"/>
             <w:shd w:val="clear" w:color="auto" w:fill="DBE5F1" w:themeFill="accent1" w:themeFillTint="33"/>
             <w:tcMar>
               <w:top w:w="100" w:type="dxa"/>
@@ -4878,7 +4741,7 @@
         </w:tc>
         <w:tc>
           <w:tcPr>
-            <w:tcW w:w="3506" w:type="dxa"/>
+            <w:tcW w:w="2835" w:type="dxa"/>
             <w:shd w:val="clear" w:color="auto" w:fill="DBE5F1" w:themeFill="accent1" w:themeFillTint="33"/>
             <w:tcMar>
               <w:top w:w="100" w:type="dxa"/>
@@ -4908,7 +4771,7 @@
         </w:tc>
         <w:tc>
           <w:tcPr>
-            <w:tcW w:w="1985" w:type="dxa"/>
+            <w:tcW w:w="3118" w:type="dxa"/>
             <w:shd w:val="clear" w:color="auto" w:fill="DBE5F1" w:themeFill="accent1" w:themeFillTint="33"/>
             <w:tcMar>
               <w:top w:w="100" w:type="dxa"/>
@@ -4940,7 +4803,7 @@
       <w:tr>
         <w:tc>
           <w:tcPr>
-            <w:tcW w:w="1418" w:type="dxa"/>
+            <w:tcW w:w="567" w:type="dxa"/>
             <w:tcMar>
               <w:top w:w="100" w:type="dxa"/>
               <w:left w:w="108" w:type="dxa"/>
@@ -4968,7 +4831,7 @@
         </w:tc>
         <w:tc>
           <w:tcPr>
-            <w:tcW w:w="2022" w:type="dxa"/>
+            <w:tcW w:w="1701" w:type="dxa"/>
             <w:tcMar>
               <w:top w:w="100" w:type="dxa"/>
               <w:left w:w="108" w:type="dxa"/>
@@ -4989,37 +4852,13 @@
                 <w:sz w:val="20"/>
                 <w:szCs w:val="20"/>
               </w:rPr>
-              <w:t>Ingresar a</w:t>
-            </w:r>
-            <w:r>
-              <w:rPr>
-                <w:rFonts w:ascii="Arial" w:eastAsia="Arial" w:hAnsi="Arial" w:cs="Arial"/>
-                <w:sz w:val="20"/>
-                <w:szCs w:val="20"/>
-              </w:rPr>
-              <w:t>l</w:t>
-            </w:r>
-            <w:r>
-              <w:rPr>
-                <w:rFonts w:ascii="Arial" w:eastAsia="Arial" w:hAnsi="Arial" w:cs="Arial"/>
-                <w:sz w:val="20"/>
-                <w:szCs w:val="20"/>
-              </w:rPr>
-              <w:t xml:space="preserve"> módulo de </w:t>
-            </w:r>
-            <w:r>
-              <w:rPr>
-                <w:rFonts w:ascii="Arial" w:eastAsia="Arial" w:hAnsi="Arial" w:cs="Arial"/>
-                <w:sz w:val="20"/>
-                <w:szCs w:val="20"/>
-              </w:rPr>
-              <w:t>registro de nuevas recetas</w:t>
+              <w:t>Ingresar al módulo de registro de nuevas recetas</w:t>
             </w:r>
           </w:p>
         </w:tc>
         <w:tc>
           <w:tcPr>
-            <w:tcW w:w="3506" w:type="dxa"/>
+            <w:tcW w:w="2835" w:type="dxa"/>
             <w:tcMar>
               <w:top w:w="100" w:type="dxa"/>
               <w:left w:w="108" w:type="dxa"/>
@@ -5040,29 +4879,13 @@
                 <w:sz w:val="20"/>
                 <w:szCs w:val="20"/>
               </w:rPr>
-              <w:t>Usuario de la aplicación autenticado</w:t>
-            </w:r>
-            <w:r>
-              <w:rPr>
-                <w:rFonts w:ascii="Arial" w:eastAsia="Arial" w:hAnsi="Arial" w:cs="Arial"/>
-                <w:sz w:val="20"/>
-                <w:szCs w:val="20"/>
-              </w:rPr>
-              <w:t xml:space="preserve"> y pedido de </w:t>
-            </w:r>
-            <w:r>
-              <w:rPr>
-                <w:rFonts w:ascii="Arial" w:eastAsia="Arial" w:hAnsi="Arial" w:cs="Arial"/>
-                <w:sz w:val="20"/>
-                <w:szCs w:val="20"/>
-              </w:rPr>
-              <w:t>registro de nueva receta.</w:t>
+              <w:t>Usuario de la aplicación autenticado y pedido de registro de nueva receta.</w:t>
             </w:r>
           </w:p>
         </w:tc>
         <w:tc>
           <w:tcPr>
-            <w:tcW w:w="1985" w:type="dxa"/>
+            <w:tcW w:w="3118" w:type="dxa"/>
             <w:tcMar>
               <w:top w:w="100" w:type="dxa"/>
               <w:left w:w="108" w:type="dxa"/>
@@ -5094,7 +4917,7 @@
         </w:trPr>
         <w:tc>
           <w:tcPr>
-            <w:tcW w:w="1418" w:type="dxa"/>
+            <w:tcW w:w="567" w:type="dxa"/>
             <w:tcMar>
               <w:top w:w="100" w:type="dxa"/>
               <w:left w:w="108" w:type="dxa"/>
@@ -5121,7 +4944,7 @@
         </w:tc>
         <w:tc>
           <w:tcPr>
-            <w:tcW w:w="2022" w:type="dxa"/>
+            <w:tcW w:w="1701" w:type="dxa"/>
             <w:tcMar>
               <w:top w:w="100" w:type="dxa"/>
               <w:left w:w="108" w:type="dxa"/>
@@ -5156,7 +4979,7 @@
         </w:tc>
         <w:tc>
           <w:tcPr>
-            <w:tcW w:w="3506" w:type="dxa"/>
+            <w:tcW w:w="2835" w:type="dxa"/>
             <w:tcMar>
               <w:top w:w="100" w:type="dxa"/>
               <w:left w:w="108" w:type="dxa"/>
@@ -5184,7 +5007,7 @@
         </w:tc>
         <w:tc>
           <w:tcPr>
-            <w:tcW w:w="1985" w:type="dxa"/>
+            <w:tcW w:w="3118" w:type="dxa"/>
             <w:tcMar>
               <w:top w:w="100" w:type="dxa"/>
               <w:left w:w="108" w:type="dxa"/>
@@ -5216,7 +5039,7 @@
         </w:trPr>
         <w:tc>
           <w:tcPr>
-            <w:tcW w:w="1418" w:type="dxa"/>
+            <w:tcW w:w="567" w:type="dxa"/>
             <w:tcMar>
               <w:top w:w="100" w:type="dxa"/>
               <w:left w:w="108" w:type="dxa"/>
@@ -5238,13 +5061,14 @@
                 <w:sz w:val="20"/>
                 <w:szCs w:val="20"/>
               </w:rPr>
+              <w:lastRenderedPageBreak/>
               <w:t>3</w:t>
             </w:r>
           </w:p>
         </w:tc>
         <w:tc>
           <w:tcPr>
-            <w:tcW w:w="2022" w:type="dxa"/>
+            <w:tcW w:w="1701" w:type="dxa"/>
             <w:tcMar>
               <w:top w:w="100" w:type="dxa"/>
               <w:left w:w="108" w:type="dxa"/>
@@ -5265,13 +5089,13 @@
                 <w:sz w:val="20"/>
                 <w:szCs w:val="20"/>
               </w:rPr>
-              <w:t>Ingresar información de la receta en el formulario</w:t>
+              <w:t xml:space="preserve">Ingresar información de la receta </w:t>
             </w:r>
           </w:p>
         </w:tc>
         <w:tc>
           <w:tcPr>
-            <w:tcW w:w="3506" w:type="dxa"/>
+            <w:tcW w:w="2835" w:type="dxa"/>
             <w:tcMar>
               <w:top w:w="100" w:type="dxa"/>
               <w:left w:w="108" w:type="dxa"/>
@@ -5469,7 +5293,7 @@
         </w:tc>
         <w:tc>
           <w:tcPr>
-            <w:tcW w:w="1985" w:type="dxa"/>
+            <w:tcW w:w="3118" w:type="dxa"/>
             <w:tcMar>
               <w:top w:w="100" w:type="dxa"/>
               <w:left w:w="108" w:type="dxa"/>
@@ -5501,7 +5325,7 @@
         </w:trPr>
         <w:tc>
           <w:tcPr>
-            <w:tcW w:w="1418" w:type="dxa"/>
+            <w:tcW w:w="567" w:type="dxa"/>
             <w:tcMar>
               <w:top w:w="100" w:type="dxa"/>
               <w:left w:w="108" w:type="dxa"/>
@@ -5524,14 +5348,13 @@
                 <w:sz w:val="20"/>
                 <w:szCs w:val="20"/>
               </w:rPr>
-              <w:lastRenderedPageBreak/>
               <w:t>4</w:t>
             </w:r>
           </w:p>
         </w:tc>
         <w:tc>
           <w:tcPr>
-            <w:tcW w:w="2022" w:type="dxa"/>
+            <w:tcW w:w="1701" w:type="dxa"/>
             <w:tcMar>
               <w:top w:w="100" w:type="dxa"/>
               <w:left w:w="108" w:type="dxa"/>
@@ -5559,7 +5382,7 @@
         </w:tc>
         <w:tc>
           <w:tcPr>
-            <w:tcW w:w="3506" w:type="dxa"/>
+            <w:tcW w:w="2835" w:type="dxa"/>
             <w:tcMar>
               <w:top w:w="100" w:type="dxa"/>
               <w:left w:w="108" w:type="dxa"/>
@@ -5581,21 +5404,13 @@
                 <w:sz w:val="20"/>
                 <w:szCs w:val="20"/>
               </w:rPr>
-              <w:t xml:space="preserve">Información </w:t>
-            </w:r>
-            <w:r>
-              <w:rPr>
-                <w:rFonts w:ascii="Arial" w:eastAsia="Arial" w:hAnsi="Arial" w:cs="Arial"/>
-                <w:sz w:val="20"/>
-                <w:szCs w:val="20"/>
-              </w:rPr>
-              <w:t>ingresada por el usuario</w:t>
+              <w:t>Información ingresada por el usuario</w:t>
             </w:r>
           </w:p>
         </w:tc>
         <w:tc>
           <w:tcPr>
-            <w:tcW w:w="1985" w:type="dxa"/>
+            <w:tcW w:w="3118" w:type="dxa"/>
             <w:tcMar>
               <w:top w:w="100" w:type="dxa"/>
               <w:left w:w="108" w:type="dxa"/>
@@ -5625,7 +5440,7 @@
       <w:tr>
         <w:tc>
           <w:tcPr>
-            <w:tcW w:w="1418" w:type="dxa"/>
+            <w:tcW w:w="567" w:type="dxa"/>
             <w:tcMar>
               <w:top w:w="100" w:type="dxa"/>
               <w:left w:w="108" w:type="dxa"/>
@@ -5653,7 +5468,7 @@
         </w:tc>
         <w:tc>
           <w:tcPr>
-            <w:tcW w:w="2022" w:type="dxa"/>
+            <w:tcW w:w="1701" w:type="dxa"/>
             <w:tcMar>
               <w:top w:w="100" w:type="dxa"/>
               <w:left w:w="108" w:type="dxa"/>
@@ -5674,13 +5489,13 @@
                 <w:sz w:val="20"/>
                 <w:szCs w:val="20"/>
               </w:rPr>
-              <w:t>Mensaje de error</w:t>
+              <w:t>Mostrar mensaje de error</w:t>
             </w:r>
           </w:p>
         </w:tc>
         <w:tc>
           <w:tcPr>
-            <w:tcW w:w="3506" w:type="dxa"/>
+            <w:tcW w:w="2835" w:type="dxa"/>
             <w:tcMar>
               <w:top w:w="100" w:type="dxa"/>
               <w:left w:w="108" w:type="dxa"/>
@@ -5701,21 +5516,13 @@
                 <w:sz w:val="20"/>
                 <w:szCs w:val="20"/>
               </w:rPr>
-              <w:t xml:space="preserve">Información </w:t>
-            </w:r>
-            <w:r>
-              <w:rPr>
-                <w:rFonts w:ascii="Arial" w:eastAsia="Arial" w:hAnsi="Arial" w:cs="Arial"/>
-                <w:sz w:val="20"/>
-                <w:szCs w:val="20"/>
-              </w:rPr>
-              <w:t>de la receta incompleta</w:t>
+              <w:t>Información de la receta incompleta</w:t>
             </w:r>
           </w:p>
         </w:tc>
         <w:tc>
           <w:tcPr>
-            <w:tcW w:w="1985" w:type="dxa"/>
+            <w:tcW w:w="3118" w:type="dxa"/>
             <w:tcMar>
               <w:top w:w="100" w:type="dxa"/>
               <w:left w:w="108" w:type="dxa"/>
@@ -5736,7 +5543,15 @@
                 <w:sz w:val="20"/>
                 <w:szCs w:val="20"/>
               </w:rPr>
-              <w:t>Cuadro de diálogo que informa que falta completar algún campo del formulario</w:t>
+              <w:t>Mensaje</w:t>
+            </w:r>
+            <w:r>
+              <w:rPr>
+                <w:rFonts w:ascii="Arial" w:eastAsia="Arial" w:hAnsi="Arial" w:cs="Arial"/>
+                <w:sz w:val="20"/>
+                <w:szCs w:val="20"/>
+              </w:rPr>
+              <w:t xml:space="preserve"> que informa que falta completar algún campo del formulario</w:t>
             </w:r>
           </w:p>
         </w:tc>
@@ -5744,7 +5559,7 @@
       <w:tr>
         <w:tc>
           <w:tcPr>
-            <w:tcW w:w="1418" w:type="dxa"/>
+            <w:tcW w:w="567" w:type="dxa"/>
             <w:tcMar>
               <w:top w:w="100" w:type="dxa"/>
               <w:left w:w="108" w:type="dxa"/>
@@ -5773,7 +5588,7 @@
         </w:tc>
         <w:tc>
           <w:tcPr>
-            <w:tcW w:w="2022" w:type="dxa"/>
+            <w:tcW w:w="1701" w:type="dxa"/>
             <w:tcMar>
               <w:top w:w="100" w:type="dxa"/>
               <w:left w:w="108" w:type="dxa"/>
@@ -5795,13 +5610,13 @@
                 <w:sz w:val="20"/>
                 <w:szCs w:val="20"/>
               </w:rPr>
-              <w:t>Registrar</w:t>
+              <w:t>Registrar receta</w:t>
             </w:r>
           </w:p>
         </w:tc>
         <w:tc>
           <w:tcPr>
-            <w:tcW w:w="3506" w:type="dxa"/>
+            <w:tcW w:w="2835" w:type="dxa"/>
             <w:tcMar>
               <w:top w:w="100" w:type="dxa"/>
               <w:left w:w="108" w:type="dxa"/>
@@ -5829,7 +5644,7 @@
         </w:tc>
         <w:tc>
           <w:tcPr>
-            <w:tcW w:w="1985" w:type="dxa"/>
+            <w:tcW w:w="3118" w:type="dxa"/>
             <w:tcMar>
               <w:top w:w="100" w:type="dxa"/>
               <w:left w:w="108" w:type="dxa"/>
@@ -5851,22 +5666,44 @@
                 <w:sz w:val="20"/>
                 <w:szCs w:val="20"/>
               </w:rPr>
-              <w:t xml:space="preserve">Receta registrada y visible para el resto de </w:t>
+              <w:t>Receta registrada y visible para el resto de los usuarios</w:t>
             </w:r>
-            <w:proofErr w:type="gramStart"/>
-            <w:r>
-              <w:rPr>
-                <w:rFonts w:ascii="Arial" w:eastAsia="Arial" w:hAnsi="Arial" w:cs="Arial"/>
-                <w:sz w:val="20"/>
-                <w:szCs w:val="20"/>
-              </w:rPr>
-              <w:t>usuarios</w:t>
-            </w:r>
-            <w:proofErr w:type="gramEnd"/>
           </w:p>
         </w:tc>
       </w:tr>
     </w:tbl>
+    <w:p>
+      <w:pPr>
+        <w:spacing w:after="160" w:line="259" w:lineRule="auto"/>
+        <w:rPr>
+          <w:b/>
+        </w:rPr>
+      </w:pPr>
+    </w:p>
+    <w:p>
+      <w:pPr>
+        <w:pStyle w:val="Prrafodelista"/>
+        <w:numPr>
+          <w:ilvl w:val="1"/>
+          <w:numId w:val="40"/>
+        </w:numPr>
+        <w:spacing w:after="160" w:line="259" w:lineRule="auto"/>
+        <w:outlineLvl w:val="1"/>
+        <w:rPr>
+          <w:b/>
+          <w:lang w:val="es-ES_tradnl"/>
+        </w:rPr>
+      </w:pPr>
+      <w:bookmarkStart w:id="10" w:name="_Toc511479452"/>
+      <w:r>
+        <w:rPr>
+          <w:b/>
+          <w:lang w:val="es-ES_tradnl"/>
+        </w:rPr>
+        <w:t>Diagrama del proceso</w:t>
+      </w:r>
+      <w:bookmarkEnd w:id="10"/>
+    </w:p>
     <w:p>
       <w:pPr>
         <w:pStyle w:val="Prrafodelista"/>
@@ -5879,6 +5716,985 @@
     </w:p>
     <w:p>
       <w:pPr>
+        <w:pStyle w:val="Prrafodelista"/>
+        <w:spacing w:after="160" w:line="259" w:lineRule="auto"/>
+        <w:ind w:left="284"/>
+        <w:rPr>
+          <w:b/>
+          <w:lang w:val="es-ES_tradnl"/>
+        </w:rPr>
+      </w:pPr>
+      <w:r>
+        <w:rPr>
+          <w:noProof/>
+        </w:rPr>
+        <w:drawing>
+          <wp:inline distT="0" distB="0" distL="0" distR="0" wp14:anchorId="3540FABC" wp14:editId="16C151C9">
+            <wp:extent cx="5294343" cy="3343702"/>
+            <wp:effectExtent l="0" t="0" r="1905" b="9525"/>
+            <wp:docPr id="2" name="Imagen 2"/>
+            <wp:cNvGraphicFramePr>
+              <a:graphicFrameLocks xmlns:a="http://schemas.openxmlformats.org/drawingml/2006/main" noChangeAspect="1"/>
+            </wp:cNvGraphicFramePr>
+            <a:graphic xmlns:a="http://schemas.openxmlformats.org/drawingml/2006/main">
+              <a:graphicData uri="http://schemas.openxmlformats.org/drawingml/2006/picture">
+                <pic:pic xmlns:pic="http://schemas.openxmlformats.org/drawingml/2006/picture">
+                  <pic:nvPicPr>
+                    <pic:cNvPr id="1" name=""/>
+                    <pic:cNvPicPr/>
+                  </pic:nvPicPr>
+                  <pic:blipFill>
+                    <a:blip r:embed="rId10"/>
+                    <a:stretch>
+                      <a:fillRect/>
+                    </a:stretch>
+                  </pic:blipFill>
+                  <pic:spPr>
+                    <a:xfrm>
+                      <a:off x="0" y="0"/>
+                      <a:ext cx="5310267" cy="3353759"/>
+                    </a:xfrm>
+                    <a:prstGeom prst="rect">
+                      <a:avLst/>
+                    </a:prstGeom>
+                  </pic:spPr>
+                </pic:pic>
+              </a:graphicData>
+            </a:graphic>
+          </wp:inline>
+        </w:drawing>
+      </w:r>
+    </w:p>
+    <w:p>
+      <w:pPr>
+        <w:pStyle w:val="Prrafodelista"/>
+        <w:spacing w:after="160" w:line="259" w:lineRule="auto"/>
+        <w:rPr>
+          <w:b/>
+          <w:lang w:val="es-ES_tradnl"/>
+        </w:rPr>
+      </w:pPr>
+    </w:p>
+    <w:p>
+      <w:pPr>
+        <w:pStyle w:val="Prrafodelista"/>
+        <w:numPr>
+          <w:ilvl w:val="1"/>
+          <w:numId w:val="40"/>
+        </w:numPr>
+        <w:spacing w:after="160" w:line="259" w:lineRule="auto"/>
+        <w:outlineLvl w:val="1"/>
+        <w:rPr>
+          <w:b/>
+          <w:lang w:val="es-ES_tradnl"/>
+        </w:rPr>
+      </w:pPr>
+      <w:r>
+        <w:rPr>
+          <w:b/>
+          <w:lang w:val="es-ES_tradnl"/>
+        </w:rPr>
+        <w:lastRenderedPageBreak/>
+        <w:t>Descripción de actividades</w:t>
+      </w:r>
+    </w:p>
+    <w:p>
+      <w:pPr>
+        <w:pStyle w:val="Prrafodelista"/>
+        <w:spacing w:after="160" w:line="259" w:lineRule="auto"/>
+        <w:rPr>
+          <w:b/>
+          <w:lang w:val="es-ES_tradnl"/>
+        </w:rPr>
+      </w:pPr>
+    </w:p>
+    <w:tbl>
+      <w:tblPr>
+        <w:tblW w:w="8221" w:type="dxa"/>
+        <w:tblInd w:w="421" w:type="dxa"/>
+        <w:tblBorders>
+          <w:top w:val="single" w:sz="4" w:space="0" w:color="000000"/>
+          <w:left w:val="single" w:sz="4" w:space="0" w:color="000000"/>
+          <w:bottom w:val="single" w:sz="4" w:space="0" w:color="000000"/>
+          <w:right w:val="single" w:sz="4" w:space="0" w:color="000000"/>
+          <w:insideH w:val="single" w:sz="4" w:space="0" w:color="000000"/>
+          <w:insideV w:val="single" w:sz="4" w:space="0" w:color="000000"/>
+        </w:tblBorders>
+        <w:tblLayout w:type="fixed"/>
+        <w:tblLook w:val="0600" w:firstRow="0" w:lastRow="0" w:firstColumn="0" w:lastColumn="0" w:noHBand="1" w:noVBand="1"/>
+      </w:tblPr>
+      <w:tblGrid>
+        <w:gridCol w:w="567"/>
+        <w:gridCol w:w="1701"/>
+        <w:gridCol w:w="2551"/>
+        <w:gridCol w:w="1843"/>
+        <w:gridCol w:w="1559"/>
+      </w:tblGrid>
+      <w:tr>
+        <w:tc>
+          <w:tcPr>
+            <w:tcW w:w="567" w:type="dxa"/>
+            <w:shd w:val="clear" w:color="auto" w:fill="DBE5F1" w:themeFill="accent1" w:themeFillTint="33"/>
+            <w:tcMar>
+              <w:top w:w="100" w:type="dxa"/>
+              <w:left w:w="108" w:type="dxa"/>
+              <w:bottom w:w="100" w:type="dxa"/>
+              <w:right w:w="108" w:type="dxa"/>
+            </w:tcMar>
+          </w:tcPr>
+          <w:p>
+            <w:pPr>
+              <w:jc w:val="center"/>
+              <w:rPr>
+                <w:sz w:val="20"/>
+                <w:szCs w:val="20"/>
+              </w:rPr>
+            </w:pPr>
+            <w:r>
+              <w:rPr>
+                <w:rFonts w:ascii="Arial" w:eastAsia="Arial" w:hAnsi="Arial" w:cs="Arial"/>
+                <w:b/>
+                <w:sz w:val="20"/>
+                <w:szCs w:val="20"/>
+              </w:rPr>
+              <w:t>ID</w:t>
+            </w:r>
+          </w:p>
+        </w:tc>
+        <w:tc>
+          <w:tcPr>
+            <w:tcW w:w="1701" w:type="dxa"/>
+            <w:shd w:val="clear" w:color="auto" w:fill="DBE5F1" w:themeFill="accent1" w:themeFillTint="33"/>
+            <w:tcMar>
+              <w:top w:w="100" w:type="dxa"/>
+              <w:left w:w="108" w:type="dxa"/>
+              <w:bottom w:w="100" w:type="dxa"/>
+              <w:right w:w="108" w:type="dxa"/>
+            </w:tcMar>
+          </w:tcPr>
+          <w:p>
+            <w:pPr>
+              <w:jc w:val="center"/>
+              <w:rPr>
+                <w:sz w:val="20"/>
+                <w:szCs w:val="20"/>
+              </w:rPr>
+            </w:pPr>
+            <w:r>
+              <w:rPr>
+                <w:rFonts w:ascii="Arial" w:eastAsia="Arial" w:hAnsi="Arial" w:cs="Arial"/>
+                <w:b/>
+                <w:sz w:val="20"/>
+                <w:szCs w:val="20"/>
+              </w:rPr>
+              <w:t>Actividad</w:t>
+            </w:r>
+          </w:p>
+        </w:tc>
+        <w:tc>
+          <w:tcPr>
+            <w:tcW w:w="2551" w:type="dxa"/>
+            <w:shd w:val="clear" w:color="auto" w:fill="DBE5F1" w:themeFill="accent1" w:themeFillTint="33"/>
+            <w:tcMar>
+              <w:top w:w="100" w:type="dxa"/>
+              <w:left w:w="108" w:type="dxa"/>
+              <w:bottom w:w="100" w:type="dxa"/>
+              <w:right w:w="108" w:type="dxa"/>
+            </w:tcMar>
+          </w:tcPr>
+          <w:p>
+            <w:pPr>
+              <w:jc w:val="center"/>
+              <w:rPr>
+                <w:sz w:val="20"/>
+                <w:szCs w:val="20"/>
+              </w:rPr>
+            </w:pPr>
+            <w:r>
+              <w:rPr>
+                <w:rFonts w:ascii="Arial" w:eastAsia="Arial" w:hAnsi="Arial" w:cs="Arial"/>
+                <w:b/>
+                <w:sz w:val="20"/>
+                <w:szCs w:val="20"/>
+              </w:rPr>
+              <w:t>Descripción</w:t>
+            </w:r>
+          </w:p>
+        </w:tc>
+        <w:tc>
+          <w:tcPr>
+            <w:tcW w:w="1843" w:type="dxa"/>
+            <w:shd w:val="clear" w:color="auto" w:fill="DBE5F1" w:themeFill="accent1" w:themeFillTint="33"/>
+            <w:tcMar>
+              <w:top w:w="100" w:type="dxa"/>
+              <w:left w:w="108" w:type="dxa"/>
+              <w:bottom w:w="100" w:type="dxa"/>
+              <w:right w:w="108" w:type="dxa"/>
+            </w:tcMar>
+          </w:tcPr>
+          <w:p>
+            <w:pPr>
+              <w:jc w:val="center"/>
+              <w:rPr>
+                <w:sz w:val="20"/>
+                <w:szCs w:val="20"/>
+              </w:rPr>
+            </w:pPr>
+            <w:r>
+              <w:rPr>
+                <w:rFonts w:ascii="Arial" w:eastAsia="Arial" w:hAnsi="Arial" w:cs="Arial"/>
+                <w:b/>
+                <w:sz w:val="20"/>
+                <w:szCs w:val="20"/>
+              </w:rPr>
+              <w:t>Rol</w:t>
+            </w:r>
+          </w:p>
+        </w:tc>
+        <w:tc>
+          <w:tcPr>
+            <w:tcW w:w="1559" w:type="dxa"/>
+            <w:shd w:val="clear" w:color="auto" w:fill="DBE5F1" w:themeFill="accent1" w:themeFillTint="33"/>
+          </w:tcPr>
+          <w:p>
+            <w:pPr>
+              <w:jc w:val="center"/>
+              <w:rPr>
+                <w:b/>
+              </w:rPr>
+            </w:pPr>
+            <w:r>
+              <w:rPr>
+                <w:b/>
+              </w:rPr>
+              <w:t>Tipo de tarea</w:t>
+            </w:r>
+          </w:p>
+        </w:tc>
+      </w:tr>
+      <w:tr>
+        <w:tc>
+          <w:tcPr>
+            <w:tcW w:w="567" w:type="dxa"/>
+            <w:tcMar>
+              <w:top w:w="100" w:type="dxa"/>
+              <w:left w:w="108" w:type="dxa"/>
+              <w:bottom w:w="100" w:type="dxa"/>
+              <w:right w:w="108" w:type="dxa"/>
+            </w:tcMar>
+          </w:tcPr>
+          <w:p>
+            <w:pPr>
+              <w:jc w:val="center"/>
+              <w:rPr>
+                <w:sz w:val="20"/>
+                <w:szCs w:val="20"/>
+              </w:rPr>
+            </w:pPr>
+            <w:r>
+              <w:rPr>
+                <w:rFonts w:ascii="Arial" w:eastAsia="Arial" w:hAnsi="Arial" w:cs="Arial"/>
+                <w:sz w:val="20"/>
+                <w:szCs w:val="20"/>
+              </w:rPr>
+              <w:t>1</w:t>
+            </w:r>
+          </w:p>
+        </w:tc>
+        <w:tc>
+          <w:tcPr>
+            <w:tcW w:w="1701" w:type="dxa"/>
+            <w:tcMar>
+              <w:top w:w="100" w:type="dxa"/>
+              <w:left w:w="108" w:type="dxa"/>
+              <w:bottom w:w="100" w:type="dxa"/>
+              <w:right w:w="108" w:type="dxa"/>
+            </w:tcMar>
+          </w:tcPr>
+          <w:p>
+            <w:r>
+              <w:t>Ingresar al módulo de registro de nuevas recetas</w:t>
+            </w:r>
+          </w:p>
+        </w:tc>
+        <w:tc>
+          <w:tcPr>
+            <w:tcW w:w="2551" w:type="dxa"/>
+            <w:tcMar>
+              <w:top w:w="100" w:type="dxa"/>
+              <w:left w:w="108" w:type="dxa"/>
+              <w:bottom w:w="100" w:type="dxa"/>
+              <w:right w:w="108" w:type="dxa"/>
+            </w:tcMar>
+          </w:tcPr>
+          <w:p>
+            <w:pPr>
+              <w:rPr>
+                <w:sz w:val="20"/>
+                <w:szCs w:val="20"/>
+              </w:rPr>
+            </w:pPr>
+            <w:r>
+              <w:rPr>
+                <w:rFonts w:ascii="Arial" w:eastAsia="Arial" w:hAnsi="Arial" w:cs="Arial"/>
+                <w:sz w:val="20"/>
+                <w:szCs w:val="20"/>
+              </w:rPr>
+              <w:t>El usuario autenticado ingresa a la aplicación y pulsa la opción de registrar nueva receta</w:t>
+            </w:r>
+          </w:p>
+        </w:tc>
+        <w:tc>
+          <w:tcPr>
+            <w:tcW w:w="1843" w:type="dxa"/>
+            <w:tcMar>
+              <w:top w:w="100" w:type="dxa"/>
+              <w:left w:w="108" w:type="dxa"/>
+              <w:bottom w:w="100" w:type="dxa"/>
+              <w:right w:w="108" w:type="dxa"/>
+            </w:tcMar>
+          </w:tcPr>
+          <w:p>
+            <w:pPr>
+              <w:jc w:val="center"/>
+              <w:rPr>
+                <w:sz w:val="20"/>
+                <w:szCs w:val="20"/>
+              </w:rPr>
+            </w:pPr>
+            <w:r>
+              <w:rPr>
+                <w:rFonts w:ascii="Arial" w:eastAsia="Arial" w:hAnsi="Arial" w:cs="Arial"/>
+                <w:sz w:val="20"/>
+                <w:szCs w:val="20"/>
+              </w:rPr>
+              <w:t>Usuario</w:t>
+            </w:r>
+          </w:p>
+        </w:tc>
+        <w:tc>
+          <w:tcPr>
+            <w:tcW w:w="1559" w:type="dxa"/>
+          </w:tcPr>
+          <w:p>
+            <w:pPr>
+              <w:jc w:val="center"/>
+            </w:pPr>
+            <w:r>
+              <w:t>Usuario</w:t>
+            </w:r>
+          </w:p>
+        </w:tc>
+      </w:tr>
+      <w:tr>
+        <w:trPr>
+          <w:trHeight w:val="598"/>
+        </w:trPr>
+        <w:tc>
+          <w:tcPr>
+            <w:tcW w:w="567" w:type="dxa"/>
+            <w:tcMar>
+              <w:top w:w="100" w:type="dxa"/>
+              <w:left w:w="108" w:type="dxa"/>
+              <w:bottom w:w="100" w:type="dxa"/>
+              <w:right w:w="108" w:type="dxa"/>
+            </w:tcMar>
+          </w:tcPr>
+          <w:p>
+            <w:pPr>
+              <w:jc w:val="center"/>
+              <w:rPr>
+                <w:sz w:val="20"/>
+                <w:szCs w:val="20"/>
+              </w:rPr>
+            </w:pPr>
+            <w:r>
+              <w:rPr>
+                <w:sz w:val="20"/>
+                <w:szCs w:val="20"/>
+              </w:rPr>
+              <w:t>2</w:t>
+            </w:r>
+          </w:p>
+        </w:tc>
+        <w:tc>
+          <w:tcPr>
+            <w:tcW w:w="1701" w:type="dxa"/>
+            <w:tcMar>
+              <w:top w:w="100" w:type="dxa"/>
+              <w:left w:w="108" w:type="dxa"/>
+              <w:bottom w:w="100" w:type="dxa"/>
+              <w:right w:w="108" w:type="dxa"/>
+            </w:tcMar>
+          </w:tcPr>
+          <w:p>
+            <w:r>
+              <w:t>Mostar formulario de registro de nueva receta</w:t>
+            </w:r>
+          </w:p>
+        </w:tc>
+        <w:tc>
+          <w:tcPr>
+            <w:tcW w:w="2551" w:type="dxa"/>
+            <w:tcMar>
+              <w:top w:w="100" w:type="dxa"/>
+              <w:left w:w="108" w:type="dxa"/>
+              <w:bottom w:w="100" w:type="dxa"/>
+              <w:right w:w="108" w:type="dxa"/>
+            </w:tcMar>
+          </w:tcPr>
+          <w:p>
+            <w:pPr>
+              <w:rPr>
+                <w:rFonts w:ascii="Arial" w:eastAsia="Arial" w:hAnsi="Arial" w:cs="Arial"/>
+                <w:sz w:val="20"/>
+                <w:szCs w:val="20"/>
+              </w:rPr>
+            </w:pPr>
+            <w:r>
+              <w:rPr>
+                <w:rFonts w:ascii="Arial" w:eastAsia="Arial" w:hAnsi="Arial" w:cs="Arial"/>
+                <w:sz w:val="20"/>
+                <w:szCs w:val="20"/>
+              </w:rPr>
+              <w:t xml:space="preserve">En esta actividad, la aplicación muestra la interfaz de registro de la </w:t>
+            </w:r>
+            <w:bookmarkStart w:id="11" w:name="_GoBack"/>
+            <w:bookmarkEnd w:id="11"/>
+            <w:r>
+              <w:rPr>
+                <w:rFonts w:ascii="Arial" w:eastAsia="Arial" w:hAnsi="Arial" w:cs="Arial"/>
+                <w:sz w:val="20"/>
+                <w:szCs w:val="20"/>
+              </w:rPr>
+              <w:t>nueva receta</w:t>
+            </w:r>
+          </w:p>
+        </w:tc>
+        <w:tc>
+          <w:tcPr>
+            <w:tcW w:w="1843" w:type="dxa"/>
+            <w:tcMar>
+              <w:top w:w="100" w:type="dxa"/>
+              <w:left w:w="108" w:type="dxa"/>
+              <w:bottom w:w="100" w:type="dxa"/>
+              <w:right w:w="108" w:type="dxa"/>
+            </w:tcMar>
+          </w:tcPr>
+          <w:p>
+            <w:pPr>
+              <w:jc w:val="center"/>
+              <w:rPr>
+                <w:sz w:val="20"/>
+                <w:szCs w:val="20"/>
+              </w:rPr>
+            </w:pPr>
+            <w:r>
+              <w:rPr>
+                <w:rFonts w:ascii="Arial" w:eastAsia="Arial" w:hAnsi="Arial" w:cs="Arial"/>
+                <w:sz w:val="20"/>
+                <w:szCs w:val="20"/>
+              </w:rPr>
+              <w:t>Aplicación</w:t>
+            </w:r>
+          </w:p>
+        </w:tc>
+        <w:tc>
+          <w:tcPr>
+            <w:tcW w:w="1559" w:type="dxa"/>
+          </w:tcPr>
+          <w:p>
+            <w:pPr>
+              <w:jc w:val="center"/>
+            </w:pPr>
+            <w:r>
+              <w:t>Servicio</w:t>
+            </w:r>
+          </w:p>
+        </w:tc>
+      </w:tr>
+      <w:tr>
+        <w:trPr>
+          <w:trHeight w:val="883"/>
+        </w:trPr>
+        <w:tc>
+          <w:tcPr>
+            <w:tcW w:w="567" w:type="dxa"/>
+            <w:tcMar>
+              <w:top w:w="100" w:type="dxa"/>
+              <w:left w:w="108" w:type="dxa"/>
+              <w:bottom w:w="100" w:type="dxa"/>
+              <w:right w:w="108" w:type="dxa"/>
+            </w:tcMar>
+          </w:tcPr>
+          <w:p>
+            <w:pPr>
+              <w:jc w:val="center"/>
+              <w:rPr>
+                <w:sz w:val="20"/>
+                <w:szCs w:val="20"/>
+              </w:rPr>
+            </w:pPr>
+            <w:r>
+              <w:rPr>
+                <w:rFonts w:ascii="Arial" w:eastAsia="Arial" w:hAnsi="Arial" w:cs="Arial"/>
+                <w:sz w:val="20"/>
+                <w:szCs w:val="20"/>
+              </w:rPr>
+              <w:t>3</w:t>
+            </w:r>
+          </w:p>
+        </w:tc>
+        <w:tc>
+          <w:tcPr>
+            <w:tcW w:w="1701" w:type="dxa"/>
+            <w:tcMar>
+              <w:top w:w="100" w:type="dxa"/>
+              <w:left w:w="108" w:type="dxa"/>
+              <w:bottom w:w="100" w:type="dxa"/>
+              <w:right w:w="108" w:type="dxa"/>
+            </w:tcMar>
+          </w:tcPr>
+          <w:p>
+            <w:r>
+              <w:t xml:space="preserve">Ingresar información de la receta </w:t>
+            </w:r>
+          </w:p>
+        </w:tc>
+        <w:tc>
+          <w:tcPr>
+            <w:tcW w:w="2551" w:type="dxa"/>
+            <w:tcMar>
+              <w:top w:w="100" w:type="dxa"/>
+              <w:left w:w="108" w:type="dxa"/>
+              <w:bottom w:w="100" w:type="dxa"/>
+              <w:right w:w="108" w:type="dxa"/>
+            </w:tcMar>
+          </w:tcPr>
+          <w:p>
+            <w:pPr>
+              <w:rPr>
+                <w:rFonts w:ascii="Arial" w:eastAsia="Arial" w:hAnsi="Arial" w:cs="Arial"/>
+                <w:sz w:val="20"/>
+                <w:szCs w:val="20"/>
+              </w:rPr>
+            </w:pPr>
+            <w:r>
+              <w:rPr>
+                <w:rFonts w:ascii="Arial" w:eastAsia="Arial" w:hAnsi="Arial" w:cs="Arial"/>
+                <w:sz w:val="20"/>
+                <w:szCs w:val="20"/>
+              </w:rPr>
+              <w:t>El usuario completa los campos del formulario</w:t>
+            </w:r>
+          </w:p>
+        </w:tc>
+        <w:tc>
+          <w:tcPr>
+            <w:tcW w:w="1843" w:type="dxa"/>
+            <w:tcMar>
+              <w:top w:w="100" w:type="dxa"/>
+              <w:left w:w="108" w:type="dxa"/>
+              <w:bottom w:w="100" w:type="dxa"/>
+              <w:right w:w="108" w:type="dxa"/>
+            </w:tcMar>
+          </w:tcPr>
+          <w:p>
+            <w:pPr>
+              <w:jc w:val="center"/>
+              <w:rPr>
+                <w:sz w:val="20"/>
+                <w:szCs w:val="20"/>
+              </w:rPr>
+            </w:pPr>
+            <w:r>
+              <w:rPr>
+                <w:rFonts w:ascii="Arial" w:eastAsia="Arial" w:hAnsi="Arial" w:cs="Arial"/>
+                <w:sz w:val="20"/>
+                <w:szCs w:val="20"/>
+              </w:rPr>
+              <w:t>Usuario</w:t>
+            </w:r>
+          </w:p>
+        </w:tc>
+        <w:tc>
+          <w:tcPr>
+            <w:tcW w:w="1559" w:type="dxa"/>
+          </w:tcPr>
+          <w:p>
+            <w:pPr>
+              <w:jc w:val="center"/>
+            </w:pPr>
+            <w:r>
+              <w:t>Usuario</w:t>
+            </w:r>
+          </w:p>
+        </w:tc>
+      </w:tr>
+      <w:tr>
+        <w:trPr>
+          <w:trHeight w:val="598"/>
+        </w:trPr>
+        <w:tc>
+          <w:tcPr>
+            <w:tcW w:w="567" w:type="dxa"/>
+            <w:tcMar>
+              <w:top w:w="100" w:type="dxa"/>
+              <w:left w:w="108" w:type="dxa"/>
+              <w:bottom w:w="100" w:type="dxa"/>
+              <w:right w:w="108" w:type="dxa"/>
+            </w:tcMar>
+          </w:tcPr>
+          <w:p>
+            <w:pPr>
+              <w:jc w:val="center"/>
+              <w:rPr>
+                <w:rFonts w:ascii="Arial" w:eastAsia="Arial" w:hAnsi="Arial" w:cs="Arial"/>
+                <w:sz w:val="20"/>
+                <w:szCs w:val="20"/>
+              </w:rPr>
+            </w:pPr>
+            <w:r>
+              <w:rPr>
+                <w:rFonts w:ascii="Arial" w:eastAsia="Arial" w:hAnsi="Arial" w:cs="Arial"/>
+                <w:sz w:val="20"/>
+                <w:szCs w:val="20"/>
+              </w:rPr>
+              <w:t>4</w:t>
+            </w:r>
+          </w:p>
+        </w:tc>
+        <w:tc>
+          <w:tcPr>
+            <w:tcW w:w="1701" w:type="dxa"/>
+            <w:tcMar>
+              <w:top w:w="100" w:type="dxa"/>
+              <w:left w:w="108" w:type="dxa"/>
+              <w:bottom w:w="100" w:type="dxa"/>
+              <w:right w:w="108" w:type="dxa"/>
+            </w:tcMar>
+          </w:tcPr>
+          <w:p>
+            <w:r>
+              <w:t>Pulsar botón de guardado</w:t>
+            </w:r>
+          </w:p>
+        </w:tc>
+        <w:tc>
+          <w:tcPr>
+            <w:tcW w:w="2551" w:type="dxa"/>
+            <w:tcMar>
+              <w:top w:w="100" w:type="dxa"/>
+              <w:left w:w="108" w:type="dxa"/>
+              <w:bottom w:w="100" w:type="dxa"/>
+              <w:right w:w="108" w:type="dxa"/>
+            </w:tcMar>
+          </w:tcPr>
+          <w:p>
+            <w:pPr>
+              <w:rPr>
+                <w:rFonts w:ascii="Arial" w:eastAsia="Arial" w:hAnsi="Arial" w:cs="Arial"/>
+                <w:sz w:val="20"/>
+                <w:szCs w:val="20"/>
+              </w:rPr>
+            </w:pPr>
+            <w:r>
+              <w:rPr>
+                <w:rFonts w:ascii="Arial" w:eastAsia="Arial" w:hAnsi="Arial" w:cs="Arial"/>
+                <w:sz w:val="20"/>
+                <w:szCs w:val="20"/>
+              </w:rPr>
+              <w:t>El usuario pula el botón de registro de la nueva receta</w:t>
+            </w:r>
+          </w:p>
+        </w:tc>
+        <w:tc>
+          <w:tcPr>
+            <w:tcW w:w="1843" w:type="dxa"/>
+            <w:tcMar>
+              <w:top w:w="100" w:type="dxa"/>
+              <w:left w:w="108" w:type="dxa"/>
+              <w:bottom w:w="100" w:type="dxa"/>
+              <w:right w:w="108" w:type="dxa"/>
+            </w:tcMar>
+          </w:tcPr>
+          <w:p>
+            <w:pPr>
+              <w:jc w:val="center"/>
+              <w:rPr>
+                <w:rFonts w:ascii="Arial" w:eastAsia="Arial" w:hAnsi="Arial" w:cs="Arial"/>
+                <w:sz w:val="20"/>
+                <w:szCs w:val="20"/>
+              </w:rPr>
+            </w:pPr>
+            <w:r>
+              <w:rPr>
+                <w:rFonts w:ascii="Arial" w:eastAsia="Arial" w:hAnsi="Arial" w:cs="Arial"/>
+                <w:sz w:val="20"/>
+                <w:szCs w:val="20"/>
+              </w:rPr>
+              <w:t>Usuario</w:t>
+            </w:r>
+          </w:p>
+        </w:tc>
+        <w:tc>
+          <w:tcPr>
+            <w:tcW w:w="1559" w:type="dxa"/>
+          </w:tcPr>
+          <w:p>
+            <w:pPr>
+              <w:jc w:val="center"/>
+            </w:pPr>
+            <w:r>
+              <w:t>Usuario</w:t>
+            </w:r>
+          </w:p>
+        </w:tc>
+      </w:tr>
+      <w:tr>
+        <w:tc>
+          <w:tcPr>
+            <w:tcW w:w="567" w:type="dxa"/>
+            <w:tcMar>
+              <w:top w:w="100" w:type="dxa"/>
+              <w:left w:w="108" w:type="dxa"/>
+              <w:bottom w:w="100" w:type="dxa"/>
+              <w:right w:w="108" w:type="dxa"/>
+            </w:tcMar>
+          </w:tcPr>
+          <w:p>
+            <w:pPr>
+              <w:jc w:val="center"/>
+              <w:rPr>
+                <w:sz w:val="20"/>
+                <w:szCs w:val="20"/>
+              </w:rPr>
+            </w:pPr>
+            <w:r>
+              <w:rPr>
+                <w:rFonts w:ascii="Arial" w:eastAsia="Arial" w:hAnsi="Arial" w:cs="Arial"/>
+                <w:sz w:val="20"/>
+                <w:szCs w:val="20"/>
+              </w:rPr>
+              <w:t>4.1</w:t>
+            </w:r>
+          </w:p>
+        </w:tc>
+        <w:tc>
+          <w:tcPr>
+            <w:tcW w:w="1701" w:type="dxa"/>
+            <w:tcMar>
+              <w:top w:w="100" w:type="dxa"/>
+              <w:left w:w="108" w:type="dxa"/>
+              <w:bottom w:w="100" w:type="dxa"/>
+              <w:right w:w="108" w:type="dxa"/>
+            </w:tcMar>
+          </w:tcPr>
+          <w:p>
+            <w:r>
+              <w:t>Mostrar mensaje de error</w:t>
+            </w:r>
+          </w:p>
+        </w:tc>
+        <w:tc>
+          <w:tcPr>
+            <w:tcW w:w="2551" w:type="dxa"/>
+            <w:tcMar>
+              <w:top w:w="100" w:type="dxa"/>
+              <w:left w:w="108" w:type="dxa"/>
+              <w:bottom w:w="100" w:type="dxa"/>
+              <w:right w:w="108" w:type="dxa"/>
+            </w:tcMar>
+          </w:tcPr>
+          <w:p>
+            <w:pPr>
+              <w:rPr>
+                <w:sz w:val="20"/>
+                <w:szCs w:val="20"/>
+              </w:rPr>
+            </w:pPr>
+            <w:r>
+              <w:rPr>
+                <w:rFonts w:ascii="Arial" w:eastAsia="Arial" w:hAnsi="Arial" w:cs="Arial"/>
+                <w:sz w:val="20"/>
+                <w:szCs w:val="20"/>
+              </w:rPr>
+              <w:t>La aplicación muestra un cuadro de dialogo con el mensaje de error</w:t>
+            </w:r>
+          </w:p>
+        </w:tc>
+        <w:tc>
+          <w:tcPr>
+            <w:tcW w:w="1843" w:type="dxa"/>
+            <w:tcMar>
+              <w:top w:w="100" w:type="dxa"/>
+              <w:left w:w="108" w:type="dxa"/>
+              <w:bottom w:w="100" w:type="dxa"/>
+              <w:right w:w="108" w:type="dxa"/>
+            </w:tcMar>
+          </w:tcPr>
+          <w:p>
+            <w:pPr>
+              <w:jc w:val="center"/>
+              <w:rPr>
+                <w:sz w:val="20"/>
+                <w:szCs w:val="20"/>
+              </w:rPr>
+            </w:pPr>
+            <w:r>
+              <w:rPr>
+                <w:rFonts w:ascii="Arial" w:eastAsia="Arial" w:hAnsi="Arial" w:cs="Arial"/>
+                <w:sz w:val="20"/>
+                <w:szCs w:val="20"/>
+              </w:rPr>
+              <w:t>Aplicación</w:t>
+            </w:r>
+          </w:p>
+        </w:tc>
+        <w:tc>
+          <w:tcPr>
+            <w:tcW w:w="1559" w:type="dxa"/>
+          </w:tcPr>
+          <w:p>
+            <w:pPr>
+              <w:jc w:val="center"/>
+            </w:pPr>
+            <w:r>
+              <w:t>Servicio</w:t>
+            </w:r>
+          </w:p>
+        </w:tc>
+      </w:tr>
+      <w:tr>
+        <w:tc>
+          <w:tcPr>
+            <w:tcW w:w="567" w:type="dxa"/>
+            <w:tcMar>
+              <w:top w:w="100" w:type="dxa"/>
+              <w:left w:w="108" w:type="dxa"/>
+              <w:bottom w:w="100" w:type="dxa"/>
+              <w:right w:w="108" w:type="dxa"/>
+            </w:tcMar>
+          </w:tcPr>
+          <w:p>
+            <w:pPr>
+              <w:jc w:val="center"/>
+              <w:rPr>
+                <w:rFonts w:ascii="Arial" w:eastAsia="Arial" w:hAnsi="Arial" w:cs="Arial"/>
+                <w:sz w:val="20"/>
+                <w:szCs w:val="20"/>
+              </w:rPr>
+            </w:pPr>
+            <w:r>
+              <w:rPr>
+                <w:rFonts w:ascii="Arial" w:eastAsia="Arial" w:hAnsi="Arial" w:cs="Arial"/>
+                <w:sz w:val="20"/>
+                <w:szCs w:val="20"/>
+              </w:rPr>
+              <w:t>5</w:t>
+            </w:r>
+          </w:p>
+        </w:tc>
+        <w:tc>
+          <w:tcPr>
+            <w:tcW w:w="1701" w:type="dxa"/>
+            <w:tcMar>
+              <w:top w:w="100" w:type="dxa"/>
+              <w:left w:w="108" w:type="dxa"/>
+              <w:bottom w:w="100" w:type="dxa"/>
+              <w:right w:w="108" w:type="dxa"/>
+            </w:tcMar>
+          </w:tcPr>
+          <w:p>
+            <w:r>
+              <w:t>Registrar receta</w:t>
+            </w:r>
+          </w:p>
+        </w:tc>
+        <w:tc>
+          <w:tcPr>
+            <w:tcW w:w="2551" w:type="dxa"/>
+            <w:tcMar>
+              <w:top w:w="100" w:type="dxa"/>
+              <w:left w:w="108" w:type="dxa"/>
+              <w:bottom w:w="100" w:type="dxa"/>
+              <w:right w:w="108" w:type="dxa"/>
+            </w:tcMar>
+          </w:tcPr>
+          <w:p>
+            <w:pPr>
+              <w:rPr>
+                <w:rFonts w:ascii="Arial" w:eastAsia="Arial" w:hAnsi="Arial" w:cs="Arial"/>
+                <w:sz w:val="20"/>
+                <w:szCs w:val="20"/>
+              </w:rPr>
+            </w:pPr>
+            <w:r>
+              <w:rPr>
+                <w:rFonts w:ascii="Arial" w:eastAsia="Arial" w:hAnsi="Arial" w:cs="Arial"/>
+                <w:sz w:val="20"/>
+                <w:szCs w:val="20"/>
+              </w:rPr>
+              <w:t>La aplicación envía la información validada a los servicios web y esta queda registrada</w:t>
+            </w:r>
+          </w:p>
+        </w:tc>
+        <w:tc>
+          <w:tcPr>
+            <w:tcW w:w="1843" w:type="dxa"/>
+            <w:tcMar>
+              <w:top w:w="100" w:type="dxa"/>
+              <w:left w:w="108" w:type="dxa"/>
+              <w:bottom w:w="100" w:type="dxa"/>
+              <w:right w:w="108" w:type="dxa"/>
+            </w:tcMar>
+          </w:tcPr>
+          <w:p>
+            <w:pPr>
+              <w:jc w:val="center"/>
+              <w:rPr>
+                <w:rFonts w:ascii="Arial" w:eastAsia="Arial" w:hAnsi="Arial" w:cs="Arial"/>
+                <w:sz w:val="20"/>
+                <w:szCs w:val="20"/>
+              </w:rPr>
+            </w:pPr>
+            <w:r>
+              <w:rPr>
+                <w:rFonts w:ascii="Arial" w:eastAsia="Arial" w:hAnsi="Arial" w:cs="Arial"/>
+                <w:sz w:val="20"/>
+                <w:szCs w:val="20"/>
+              </w:rPr>
+              <w:t>Aplicación</w:t>
+            </w:r>
+          </w:p>
+        </w:tc>
+        <w:tc>
+          <w:tcPr>
+            <w:tcW w:w="1559" w:type="dxa"/>
+          </w:tcPr>
+          <w:p>
+            <w:pPr>
+              <w:jc w:val="center"/>
+            </w:pPr>
+            <w:r>
+              <w:t>Servicio</w:t>
+            </w:r>
+          </w:p>
+        </w:tc>
+      </w:tr>
+    </w:tbl>
+    <w:p>
+      <w:pPr>
+        <w:pStyle w:val="Prrafodelista"/>
+        <w:spacing w:after="160" w:line="259" w:lineRule="auto"/>
+        <w:rPr>
+          <w:b/>
+          <w:lang w:val="es-ES_tradnl"/>
+        </w:rPr>
+      </w:pPr>
+    </w:p>
+    <w:p>
+      <w:pPr>
         <w:rPr>
           <w:b/>
         </w:rPr>
@@ -5910,7 +6726,6 @@
         </w:rPr>
       </w:pPr>
     </w:p>
-    <w:p/>
     <w:p/>
     <w:p>
       <w:pPr>
@@ -13253,7 +14068,7 @@
 </file>
 
 <file path=customXml/itemProps2.xml><?xml version="1.0" encoding="utf-8"?>
-<ds:datastoreItem xmlns:ds="http://schemas.openxmlformats.org/officeDocument/2006/customXml" ds:itemID="{92C7DB3B-4820-4B31-BE52-F6C0514A0194}">
+<ds:datastoreItem xmlns:ds="http://schemas.openxmlformats.org/officeDocument/2006/customXml" ds:itemID="{66DCDE5C-545F-438F-A358-B145369B2947}">
   <ds:schemaRefs>
     <ds:schemaRef ds:uri="http://schemas.openxmlformats.org/officeDocument/2006/bibliography"/>
   </ds:schemaRefs>

</xml_diff>

<commit_message>
Actualiza el índice de RSAC_DN
</commit_message>
<xml_diff>
--- a/Desarrollo/RSAC/Documentos/RSAC_DN.docx
+++ b/Desarrollo/RSAC/Documentos/RSAC_DN.docx
@@ -22,13 +22,13 @@
         </w:rPr>
       </w:sdtEndPr>
       <w:sdtContent>
-        <w:bookmarkStart w:id="0" w:name="_Toc391325453" w:displacedByCustomXml="prev"/>
+        <w:bookmarkStart w:id="0" w:name="_Toc391715346" w:displacedByCustomXml="prev"/>
         <w:bookmarkEnd w:id="0" w:displacedByCustomXml="prev"/>
-        <w:bookmarkStart w:id="1" w:name="_Toc391714464" w:displacedByCustomXml="prev"/>
+        <w:bookmarkStart w:id="1" w:name="_Toc391714504" w:displacedByCustomXml="prev"/>
         <w:bookmarkEnd w:id="1" w:displacedByCustomXml="prev"/>
-        <w:bookmarkStart w:id="2" w:name="_Toc391714504" w:displacedByCustomXml="prev"/>
+        <w:bookmarkStart w:id="2" w:name="_Toc391714464" w:displacedByCustomXml="prev"/>
         <w:bookmarkEnd w:id="2" w:displacedByCustomXml="prev"/>
-        <w:bookmarkStart w:id="3" w:name="_Toc391715346" w:displacedByCustomXml="prev"/>
+        <w:bookmarkStart w:id="3" w:name="_Toc391325453" w:displacedByCustomXml="prev"/>
         <w:bookmarkEnd w:id="3" w:displacedByCustomXml="prev"/>
         <w:p>
           <w:pPr>
@@ -2990,23 +2990,163 @@
               <w:r>
                 <w:fldChar w:fldCharType="separate"/>
               </w:r>
-              <w:hyperlink w:anchor="_Toc511479446" w:history="1">
+              <w:bookmarkStart w:id="4" w:name="_GoBack"/>
+              <w:bookmarkEnd w:id="4"/>
+              <w:r>
+                <w:rPr>
+                  <w:rStyle w:val="Hipervnculo"/>
+                  <w:noProof/>
+                </w:rPr>
+                <w:fldChar w:fldCharType="begin"/>
+              </w:r>
+              <w:r>
+                <w:rPr>
+                  <w:rStyle w:val="Hipervnculo"/>
+                  <w:noProof/>
+                </w:rPr>
+                <w:instrText xml:space="preserve"> </w:instrText>
+              </w:r>
+              <w:r>
+                <w:rPr>
+                  <w:noProof/>
+                </w:rPr>
+                <w:instrText>HYPERLINK \l "_Toc511491361"</w:instrText>
+              </w:r>
+              <w:r>
+                <w:rPr>
+                  <w:rStyle w:val="Hipervnculo"/>
+                  <w:noProof/>
+                </w:rPr>
+                <w:instrText xml:space="preserve"> </w:instrText>
+              </w:r>
+              <w:r>
+                <w:rPr>
+                  <w:rStyle w:val="Hipervnculo"/>
+                  <w:noProof/>
+                </w:rPr>
+              </w:r>
+              <w:r>
+                <w:rPr>
+                  <w:rStyle w:val="Hipervnculo"/>
+                  <w:noProof/>
+                </w:rPr>
+                <w:fldChar w:fldCharType="separate"/>
+              </w:r>
+              <w:r>
+                <w:rPr>
+                  <w:rStyle w:val="Hipervnculo"/>
+                  <w:noProof/>
+                  <w:lang w:val="es-ES_tradnl"/>
+                </w:rPr>
+                <w:t>1.</w:t>
+              </w:r>
+              <w:r>
+                <w:rPr>
+                  <w:rFonts w:eastAsiaTheme="minorEastAsia"/>
+                  <w:b w:val="0"/>
+                  <w:bCs w:val="0"/>
+                  <w:caps w:val="0"/>
+                  <w:noProof/>
+                  <w:u w:val="none"/>
+                  <w:lang w:eastAsia="es-ES"/>
+                </w:rPr>
+                <w:tab/>
+              </w:r>
+              <w:r>
+                <w:rPr>
+                  <w:rStyle w:val="Hipervnculo"/>
+                  <w:noProof/>
+                </w:rPr>
+                <w:t>Introducción</w:t>
+              </w:r>
+              <w:r>
+                <w:rPr>
+                  <w:noProof/>
+                  <w:webHidden/>
+                </w:rPr>
+                <w:tab/>
+              </w:r>
+              <w:r>
+                <w:rPr>
+                  <w:noProof/>
+                  <w:webHidden/>
+                </w:rPr>
+                <w:fldChar w:fldCharType="begin"/>
+              </w:r>
+              <w:r>
+                <w:rPr>
+                  <w:noProof/>
+                  <w:webHidden/>
+                </w:rPr>
+                <w:instrText xml:space="preserve"> PAGEREF _Toc511491361 \h </w:instrText>
+              </w:r>
+              <w:r>
+                <w:rPr>
+                  <w:noProof/>
+                  <w:webHidden/>
+                </w:rPr>
+              </w:r>
+              <w:r>
+                <w:rPr>
+                  <w:noProof/>
+                  <w:webHidden/>
+                </w:rPr>
+                <w:fldChar w:fldCharType="separate"/>
+              </w:r>
+              <w:r>
+                <w:rPr>
+                  <w:noProof/>
+                  <w:webHidden/>
+                </w:rPr>
+                <w:t>3</w:t>
+              </w:r>
+              <w:r>
+                <w:rPr>
+                  <w:noProof/>
+                  <w:webHidden/>
+                </w:rPr>
+                <w:fldChar w:fldCharType="end"/>
+              </w:r>
+              <w:r>
+                <w:rPr>
+                  <w:rStyle w:val="Hipervnculo"/>
+                  <w:noProof/>
+                </w:rPr>
+                <w:fldChar w:fldCharType="end"/>
+              </w:r>
+            </w:p>
+            <w:p>
+              <w:pPr>
+                <w:pStyle w:val="TDC2"/>
+                <w:tabs>
+                  <w:tab w:val="left" w:pos="561"/>
+                  <w:tab w:val="right" w:leader="dot" w:pos="8828"/>
+                </w:tabs>
+                <w:rPr>
+                  <w:rFonts w:eastAsiaTheme="minorEastAsia"/>
+                  <w:b w:val="0"/>
+                  <w:bCs w:val="0"/>
+                  <w:smallCaps w:val="0"/>
+                  <w:noProof/>
+                  <w:lang w:eastAsia="es-ES"/>
+                </w:rPr>
+              </w:pPr>
+              <w:hyperlink w:anchor="_Toc511491362" w:history="1">
                 <w:r>
                   <w:rPr>
                     <w:rStyle w:val="Hipervnculo"/>
                     <w:noProof/>
                     <w:lang w:val="es-ES_tradnl"/>
                   </w:rPr>
-                  <w:t>1.</w:t>
+                  <w:t>1.1.</w:t>
                 </w:r>
                 <w:r>
                   <w:rPr>
                     <w:rFonts w:eastAsiaTheme="minorEastAsia"/>
                     <w:b w:val="0"/>
                     <w:bCs w:val="0"/>
-                    <w:caps w:val="0"/>
+                    <w:smallCaps w:val="0"/>
                     <w:noProof/>
-                    <w:u w:val="none"/>
                     <w:lang w:eastAsia="es-ES"/>
                   </w:rPr>
                   <w:tab/>
@@ -3016,7 +3156,7 @@
                     <w:rStyle w:val="Hipervnculo"/>
                     <w:noProof/>
                   </w:rPr>
-                  <w:t>Introducción</w:t>
+                  <w:t>Propósito</w:t>
                 </w:r>
                 <w:r>
                   <w:rPr>
@@ -3037,7 +3177,7 @@
                     <w:noProof/>
                     <w:webHidden/>
                   </w:rPr>
-                  <w:instrText xml:space="preserve"> PAGEREF _Toc511479446 \h </w:instrText>
+                  <w:instrText xml:space="preserve"> PAGEREF _Toc511491362 \h </w:instrText>
                 </w:r>
                 <w:r>
                   <w:rPr>
@@ -3084,14 +3224,14 @@
                   <w:lang w:eastAsia="es-ES"/>
                 </w:rPr>
               </w:pPr>
-              <w:hyperlink w:anchor="_Toc511479447" w:history="1">
+              <w:hyperlink w:anchor="_Toc511491363" w:history="1">
                 <w:r>
                   <w:rPr>
                     <w:rStyle w:val="Hipervnculo"/>
                     <w:noProof/>
                     <w:lang w:val="es-ES_tradnl"/>
                   </w:rPr>
-                  <w:t>1.1.</w:t>
+                  <w:t>1.2.</w:t>
                 </w:r>
                 <w:r>
                   <w:rPr>
@@ -3109,7 +3249,7 @@
                     <w:rStyle w:val="Hipervnculo"/>
                     <w:noProof/>
                   </w:rPr>
-                  <w:t>Propósito</w:t>
+                  <w:t>Definiciones, siglas y abreviaturas</w:t>
                 </w:r>
                 <w:r>
                   <w:rPr>
@@ -3130,7 +3270,7 @@
                     <w:noProof/>
                     <w:webHidden/>
                   </w:rPr>
-                  <w:instrText xml:space="preserve"> PAGEREF _Toc511479447 \h </w:instrText>
+                  <w:instrText xml:space="preserve"> PAGEREF _Toc511491363 \h </w:instrText>
                 </w:r>
                 <w:r>
                   <w:rPr>
@@ -3177,13 +3317,14 @@
                   <w:lang w:eastAsia="es-ES"/>
                 </w:rPr>
               </w:pPr>
-              <w:hyperlink w:anchor="_Toc511479448" w:history="1">
+              <w:hyperlink w:anchor="_Toc511491364" w:history="1">
                 <w:r>
                   <w:rPr>
                     <w:rStyle w:val="Hipervnculo"/>
                     <w:noProof/>
-                  </w:rPr>
-                  <w:t>1.2.</w:t>
+                    <w:lang w:val="es-ES_tradnl"/>
+                  </w:rPr>
+                  <w:t>1.3.</w:t>
                 </w:r>
                 <w:r>
                   <w:rPr>
@@ -3201,7 +3342,7 @@
                     <w:rStyle w:val="Hipervnculo"/>
                     <w:noProof/>
                   </w:rPr>
-                  <w:t>Definiciones, siglas y abreviaturas</w:t>
+                  <w:t>Terminología</w:t>
                 </w:r>
                 <w:r>
                   <w:rPr>
@@ -3222,99 +3363,7 @@
                     <w:noProof/>
                     <w:webHidden/>
                   </w:rPr>
-                  <w:instrText xml:space="preserve"> PAGEREF _Toc511479448 \h </w:instrText>
-                </w:r>
-                <w:r>
-                  <w:rPr>
-                    <w:noProof/>
-                    <w:webHidden/>
-                  </w:rPr>
-                </w:r>
-                <w:r>
-                  <w:rPr>
-                    <w:noProof/>
-                    <w:webHidden/>
-                  </w:rPr>
-                  <w:fldChar w:fldCharType="separate"/>
-                </w:r>
-                <w:r>
-                  <w:rPr>
-                    <w:noProof/>
-                    <w:webHidden/>
-                  </w:rPr>
-                  <w:t>3</w:t>
-                </w:r>
-                <w:r>
-                  <w:rPr>
-                    <w:noProof/>
-                    <w:webHidden/>
-                  </w:rPr>
-                  <w:fldChar w:fldCharType="end"/>
-                </w:r>
-              </w:hyperlink>
-            </w:p>
-            <w:p>
-              <w:pPr>
-                <w:pStyle w:val="TDC2"/>
-                <w:tabs>
-                  <w:tab w:val="left" w:pos="561"/>
-                  <w:tab w:val="right" w:leader="dot" w:pos="8828"/>
-                </w:tabs>
-                <w:rPr>
-                  <w:rFonts w:eastAsiaTheme="minorEastAsia"/>
-                  <w:b w:val="0"/>
-                  <w:bCs w:val="0"/>
-                  <w:smallCaps w:val="0"/>
-                  <w:noProof/>
-                  <w:lang w:eastAsia="es-ES"/>
-                </w:rPr>
-              </w:pPr>
-              <w:hyperlink w:anchor="_Toc511479449" w:history="1">
-                <w:r>
-                  <w:rPr>
-                    <w:rStyle w:val="Hipervnculo"/>
-                    <w:noProof/>
-                  </w:rPr>
-                  <w:t>1.3.</w:t>
-                </w:r>
-                <w:r>
-                  <w:rPr>
-                    <w:rFonts w:eastAsiaTheme="minorEastAsia"/>
-                    <w:b w:val="0"/>
-                    <w:bCs w:val="0"/>
-                    <w:smallCaps w:val="0"/>
-                    <w:noProof/>
-                    <w:lang w:eastAsia="es-ES"/>
-                  </w:rPr>
-                  <w:tab/>
-                </w:r>
-                <w:r>
-                  <w:rPr>
-                    <w:rStyle w:val="Hipervnculo"/>
-                    <w:noProof/>
-                  </w:rPr>
-                  <w:t>Terminología</w:t>
-                </w:r>
-                <w:r>
-                  <w:rPr>
-                    <w:noProof/>
-                    <w:webHidden/>
-                  </w:rPr>
-                  <w:tab/>
-                </w:r>
-                <w:r>
-                  <w:rPr>
-                    <w:noProof/>
-                    <w:webHidden/>
-                  </w:rPr>
-                  <w:fldChar w:fldCharType="begin"/>
-                </w:r>
-                <w:r>
-                  <w:rPr>
-                    <w:noProof/>
-                    <w:webHidden/>
-                  </w:rPr>
-                  <w:instrText xml:space="preserve"> PAGEREF _Toc511479449 \h </w:instrText>
+                  <w:instrText xml:space="preserve"> PAGEREF _Toc511491364 \h </w:instrText>
                 </w:r>
                 <w:r>
                   <w:rPr>
@@ -3362,7 +3411,7 @@
                   <w:lang w:eastAsia="es-ES"/>
                 </w:rPr>
               </w:pPr>
-              <w:hyperlink w:anchor="_Toc511479450" w:history="1">
+              <w:hyperlink w:anchor="_Toc511491365" w:history="1">
                 <w:r>
                   <w:rPr>
                     <w:rStyle w:val="Hipervnculo"/>
@@ -3409,7 +3458,7 @@
                     <w:noProof/>
                     <w:webHidden/>
                   </w:rPr>
-                  <w:instrText xml:space="preserve"> PAGEREF _Toc511479450 \h </w:instrText>
+                  <w:instrText xml:space="preserve"> PAGEREF _Toc511491365 \h </w:instrText>
                 </w:r>
                 <w:r>
                   <w:rPr>
@@ -3456,7 +3505,7 @@
                   <w:lang w:eastAsia="es-ES"/>
                 </w:rPr>
               </w:pPr>
-              <w:hyperlink w:anchor="_Toc511479451" w:history="1">
+              <w:hyperlink w:anchor="_Toc511491366" w:history="1">
                 <w:r>
                   <w:rPr>
                     <w:rStyle w:val="Hipervnculo"/>
@@ -3503,7 +3552,7 @@
                     <w:noProof/>
                     <w:webHidden/>
                   </w:rPr>
-                  <w:instrText xml:space="preserve"> PAGEREF _Toc511479451 \h </w:instrText>
+                  <w:instrText xml:space="preserve"> PAGEREF _Toc511491366 \h </w:instrText>
                 </w:r>
                 <w:r>
                   <w:rPr>
@@ -3550,7 +3599,7 @@
                   <w:lang w:eastAsia="es-ES"/>
                 </w:rPr>
               </w:pPr>
-              <w:hyperlink w:anchor="_Toc511479452" w:history="1">
+              <w:hyperlink w:anchor="_Toc511491367" w:history="1">
                 <w:r>
                   <w:rPr>
                     <w:rStyle w:val="Hipervnculo"/>
@@ -3597,7 +3646,7 @@
                     <w:noProof/>
                     <w:webHidden/>
                   </w:rPr>
-                  <w:instrText xml:space="preserve"> PAGEREF _Toc511479452 \h </w:instrText>
+                  <w:instrText xml:space="preserve"> PAGEREF _Toc511491367 \h </w:instrText>
                 </w:r>
                 <w:r>
                   <w:rPr>
@@ -3617,7 +3666,7 @@
                     <w:noProof/>
                     <w:webHidden/>
                   </w:rPr>
-                  <w:t>3</w:t>
+                  <w:t>4</w:t>
                 </w:r>
                 <w:r>
                   <w:rPr>
@@ -3644,7 +3693,7 @@
                   <w:lang w:eastAsia="es-ES"/>
                 </w:rPr>
               </w:pPr>
-              <w:hyperlink w:anchor="_Toc511479453" w:history="1">
+              <w:hyperlink w:anchor="_Toc511491368" w:history="1">
                 <w:r>
                   <w:rPr>
                     <w:rStyle w:val="Hipervnculo"/>
@@ -3670,7 +3719,7 @@
                     <w:noProof/>
                     <w:lang w:val="es-ES_tradnl"/>
                   </w:rPr>
-                  <w:t>Actividades del proceso</w:t>
+                  <w:t>Descripción de actividades</w:t>
                 </w:r>
                 <w:r>
                   <w:rPr>
@@ -3691,7 +3740,7 @@
                     <w:noProof/>
                     <w:webHidden/>
                   </w:rPr>
-                  <w:instrText xml:space="preserve"> PAGEREF _Toc511479453 \h </w:instrText>
+                  <w:instrText xml:space="preserve"> PAGEREF _Toc511491368 \h </w:instrText>
                 </w:r>
                 <w:r>
                   <w:rPr>
@@ -3711,7 +3760,7 @@
                     <w:noProof/>
                     <w:webHidden/>
                   </w:rPr>
-                  <w:t>4</w:t>
+                  <w:t>5</w:t>
                 </w:r>
                 <w:r>
                   <w:rPr>
@@ -4069,14 +4118,14 @@
           <w:lang w:val="es-ES_tradnl"/>
         </w:rPr>
       </w:pPr>
-      <w:bookmarkStart w:id="4" w:name="_Toc511479446"/>
+      <w:bookmarkStart w:id="5" w:name="_Toc511491361"/>
       <w:r>
         <w:rPr>
           <w:b/>
         </w:rPr>
         <w:t>Introducción</w:t>
       </w:r>
-      <w:bookmarkEnd w:id="4"/>
+      <w:bookmarkEnd w:id="5"/>
     </w:p>
     <w:p>
       <w:pPr>
@@ -4101,14 +4150,14 @@
           <w:lang w:val="es-ES_tradnl"/>
         </w:rPr>
       </w:pPr>
-      <w:bookmarkStart w:id="5" w:name="_Toc511479447"/>
+      <w:bookmarkStart w:id="6" w:name="_Toc511491362"/>
       <w:r>
         <w:rPr>
           <w:b/>
         </w:rPr>
         <w:t>Propósito</w:t>
       </w:r>
-      <w:bookmarkEnd w:id="5"/>
+      <w:bookmarkEnd w:id="6"/>
     </w:p>
     <w:p>
       <w:pPr>
@@ -4143,14 +4192,14 @@
           <w:b/>
         </w:rPr>
       </w:pPr>
-      <w:bookmarkStart w:id="6" w:name="_Toc511479448"/>
+      <w:bookmarkStart w:id="7" w:name="_Toc511491363"/>
       <w:r>
         <w:rPr>
           <w:b/>
         </w:rPr>
         <w:t>Definiciones, siglas y abreviaturas</w:t>
       </w:r>
-      <w:bookmarkEnd w:id="6"/>
+      <w:bookmarkEnd w:id="7"/>
     </w:p>
     <w:p>
       <w:pPr>
@@ -4172,14 +4221,14 @@
           <w:b/>
         </w:rPr>
       </w:pPr>
-      <w:bookmarkStart w:id="7" w:name="_Toc511479449"/>
+      <w:bookmarkStart w:id="8" w:name="_Toc511491364"/>
       <w:r>
         <w:rPr>
           <w:b/>
         </w:rPr>
         <w:t>Terminología</w:t>
       </w:r>
-      <w:bookmarkEnd w:id="7"/>
+      <w:bookmarkEnd w:id="8"/>
     </w:p>
     <w:p>
       <w:pPr>
@@ -4203,7 +4252,7 @@
           <w:lang w:val="es-ES_tradnl"/>
         </w:rPr>
       </w:pPr>
-      <w:bookmarkStart w:id="8" w:name="_Toc511479450"/>
+      <w:bookmarkStart w:id="9" w:name="_Toc511491365"/>
       <w:r>
         <w:rPr>
           <w:b/>
@@ -4216,7 +4265,7 @@
         </w:rPr>
         <w:t xml:space="preserve"> (Luciano)</w:t>
       </w:r>
-      <w:bookmarkEnd w:id="8"/>
+      <w:bookmarkEnd w:id="9"/>
     </w:p>
     <w:p>
       <w:pPr>
@@ -4242,7 +4291,7 @@
           <w:lang w:val="es-ES_tradnl"/>
         </w:rPr>
       </w:pPr>
-      <w:bookmarkStart w:id="9" w:name="_Toc511479451"/>
+      <w:bookmarkStart w:id="10" w:name="_Toc511491366"/>
       <w:r>
         <w:rPr>
           <w:b/>
@@ -4250,7 +4299,7 @@
         </w:rPr>
         <w:t>Ficha del proceso</w:t>
       </w:r>
-      <w:bookmarkEnd w:id="9"/>
+      <w:bookmarkEnd w:id="10"/>
     </w:p>
     <w:p>
       <w:pPr>
@@ -5694,7 +5743,7 @@
           <w:lang w:val="es-ES_tradnl"/>
         </w:rPr>
       </w:pPr>
-      <w:bookmarkStart w:id="10" w:name="_Toc511479452"/>
+      <w:bookmarkStart w:id="11" w:name="_Toc511491367"/>
       <w:r>
         <w:rPr>
           <w:b/>
@@ -5702,7 +5751,7 @@
         </w:rPr>
         <w:t>Diagrama del proceso</w:t>
       </w:r>
-      <w:bookmarkEnd w:id="10"/>
+      <w:bookmarkEnd w:id="11"/>
     </w:p>
     <w:p>
       <w:pPr>
@@ -5789,6 +5838,7 @@
           <w:lang w:val="es-ES_tradnl"/>
         </w:rPr>
       </w:pPr>
+      <w:bookmarkStart w:id="12" w:name="_Toc511491368"/>
       <w:r>
         <w:rPr>
           <w:b/>
@@ -5797,6 +5847,7 @@
         <w:lastRenderedPageBreak/>
         <w:t>Descripción de actividades</w:t>
       </w:r>
+      <w:bookmarkEnd w:id="12"/>
     </w:p>
     <w:p>
       <w:pPr>
@@ -6157,17 +6208,7 @@
                 <w:sz w:val="20"/>
                 <w:szCs w:val="20"/>
               </w:rPr>
-              <w:t xml:space="preserve">En esta actividad, la aplicación muestra la interfaz de registro de la </w:t>
-            </w:r>
-            <w:bookmarkStart w:id="11" w:name="_GoBack"/>
-            <w:bookmarkEnd w:id="11"/>
-            <w:r>
-              <w:rPr>
-                <w:rFonts w:ascii="Arial" w:eastAsia="Arial" w:hAnsi="Arial" w:cs="Arial"/>
-                <w:sz w:val="20"/>
-                <w:szCs w:val="20"/>
-              </w:rPr>
-              <w:t>nueva receta</w:t>
+              <w:t>En esta actividad, la aplicación muestra la interfaz de registro de la nueva receta</w:t>
             </w:r>
           </w:p>
         </w:tc>
@@ -14068,7 +14109,7 @@
 </file>
 
 <file path=customXml/itemProps2.xml><?xml version="1.0" encoding="utf-8"?>
-<ds:datastoreItem xmlns:ds="http://schemas.openxmlformats.org/officeDocument/2006/customXml" ds:itemID="{66DCDE5C-545F-438F-A358-B145369B2947}">
+<ds:datastoreItem xmlns:ds="http://schemas.openxmlformats.org/officeDocument/2006/customXml" ds:itemID="{0066EA56-95D7-41A1-8A70-47ED247D4D67}">
   <ds:schemaRefs>
     <ds:schemaRef ds:uri="http://schemas.openxmlformats.org/officeDocument/2006/bibliography"/>
   </ds:schemaRefs>

</xml_diff>